<commit_message>
Update Rapport sur le système de gestion du marathon.docx
</commit_message>
<xml_diff>
--- a/Rapport sur le système de gestion du marathon.docx
+++ b/Rapport sur le système de gestion du marathon.docx
@@ -282,10 +282,8 @@
           <w:color w:val="0E2841" w:themeColor="text2"/>
           <w:sz w:val="32"/>
           <w:szCs w:val="32"/>
-          <w:lang w:val="fr-MA"/>
-        </w:rPr>
-      </w:pPr>
-      <w:proofErr w:type="gramStart"/>
+        </w:rPr>
+      </w:pPr>
       <w:r>
         <w:rPr>
           <w:color w:val="0E2841" w:themeColor="text2"/>
@@ -293,9 +291,8 @@
           <w:szCs w:val="32"/>
           <w:lang w:val="fr-MA"/>
         </w:rPr>
-        <w:t>Souhail  AZZIMANI</w:t>
-      </w:r>
-      <w:proofErr w:type="gramEnd"/>
+        <w:t>Souhail AZZIMANI</w:t>
+      </w:r>
     </w:p>
     <w:p>
       <w:pPr>
@@ -304,7 +301,6 @@
           <w:color w:val="0E2841" w:themeColor="text2"/>
           <w:sz w:val="32"/>
           <w:szCs w:val="32"/>
-          <w:lang w:val="fr-MA"/>
         </w:rPr>
       </w:pPr>
       <w:r>
@@ -312,7 +308,6 @@
           <w:color w:val="0E2841" w:themeColor="text2"/>
           <w:sz w:val="32"/>
           <w:szCs w:val="32"/>
-          <w:lang w:val="fr-MA"/>
         </w:rPr>
         <w:t>Mohamed MOUKID</w:t>
       </w:r>
@@ -324,7 +319,6 @@
           <w:color w:val="0E2841" w:themeColor="text2"/>
           <w:sz w:val="32"/>
           <w:szCs w:val="32"/>
-          <w:lang w:val="fr-MA"/>
         </w:rPr>
       </w:pPr>
       <w:r>
@@ -332,7 +326,6 @@
           <w:color w:val="0E2841" w:themeColor="text2"/>
           <w:sz w:val="32"/>
           <w:szCs w:val="32"/>
-          <w:lang w:val="fr-MA"/>
         </w:rPr>
         <w:t>Amine IBNOU-CHEIKH</w:t>
       </w:r>
@@ -344,7 +337,6 @@
           <w:color w:val="0E2841" w:themeColor="text2"/>
           <w:sz w:val="32"/>
           <w:szCs w:val="32"/>
-          <w:lang w:val="fr-MA"/>
         </w:rPr>
       </w:pPr>
       <w:r>
@@ -352,18 +344,8 @@
           <w:color w:val="0E2841" w:themeColor="text2"/>
           <w:sz w:val="32"/>
           <w:szCs w:val="32"/>
-          <w:lang w:val="fr-MA"/>
-        </w:rPr>
-        <w:t>Saad JDOUAA</w:t>
-      </w:r>
-      <w:r>
-        <w:rPr>
-          <w:color w:val="0E2841" w:themeColor="text2"/>
-          <w:sz w:val="32"/>
-          <w:szCs w:val="32"/>
-          <w:lang w:val="fr-MA"/>
-        </w:rPr>
-        <w:t xml:space="preserve"> </w:t>
+        </w:rPr>
+        <w:t xml:space="preserve">Saad JDOUAA </w:t>
       </w:r>
     </w:p>
     <w:p>
@@ -378,17 +360,10 @@
           <w:sz w:val="40"/>
           <w:szCs w:val="40"/>
           <w:u w:val="single"/>
-          <w:lang w:val="fr-MA"/>
-        </w:rPr>
-      </w:pPr>
-    </w:p>
-    <w:p>
-      <w:pPr>
-        <w:rPr>
-          <w:lang w:val="fr-MA"/>
-        </w:rPr>
-      </w:pPr>
-    </w:p>
+        </w:rPr>
+      </w:pPr>
+    </w:p>
+    <w:p/>
     <w:p>
       <w:pPr>
         <w:rPr>
@@ -682,16 +657,18 @@
           <w:sz w:val="28"/>
           <w:szCs w:val="28"/>
           <w:u w:val="single"/>
-        </w:rPr>
-      </w:pPr>
-      <w:r>
-        <w:rPr>
-          <w:b/>
-          <w:bCs/>
-          <w:i/>
-          <w:iCs/>
-          <w:sz w:val="28"/>
-          <w:szCs w:val="28"/>
+          <w:lang w:val="fr-MA"/>
+        </w:rPr>
+      </w:pPr>
+      <w:r>
+        <w:rPr>
+          <w:b/>
+          <w:bCs/>
+          <w:i/>
+          <w:iCs/>
+          <w:sz w:val="28"/>
+          <w:szCs w:val="28"/>
+          <w:lang w:val="fr-MA"/>
         </w:rPr>
         <w:t>1</w:t>
       </w:r>
@@ -703,6 +680,7 @@
           <w:iCs/>
           <w:sz w:val="28"/>
           <w:szCs w:val="28"/>
+          <w:lang w:val="fr-MA"/>
         </w:rPr>
         <w:t>)</w:t>
       </w:r>
@@ -714,6 +692,7 @@
           <w:iCs/>
           <w:sz w:val="28"/>
           <w:szCs w:val="28"/>
+          <w:lang w:val="fr-MA"/>
         </w:rPr>
         <w:t xml:space="preserve">. </w:t>
       </w:r>
@@ -726,23 +705,10 @@
           <w:sz w:val="28"/>
           <w:szCs w:val="28"/>
           <w:u w:val="single"/>
-        </w:rPr>
-        <w:t xml:space="preserve">Résumé </w:t>
-      </w:r>
-      <w:proofErr w:type="spellStart"/>
-      <w:r>
-        <w:rPr>
-          <w:b/>
-          <w:bCs/>
-          <w:i/>
-          <w:iCs/>
-          <w:sz w:val="28"/>
-          <w:szCs w:val="28"/>
-          <w:u w:val="single"/>
-        </w:rPr>
-        <w:t>exécutif</w:t>
-      </w:r>
-      <w:proofErr w:type="spellEnd"/>
+          <w:lang w:val="fr-MA"/>
+        </w:rPr>
+        <w:t>Résumé exécutif</w:t>
+      </w:r>
     </w:p>
     <w:p>
       <w:pPr>
@@ -1354,16 +1320,18 @@
           <w:sz w:val="22"/>
           <w:szCs w:val="22"/>
           <w:u w:val="single"/>
-        </w:rPr>
-      </w:pPr>
-      <w:r>
-        <w:rPr>
-          <w:b/>
-          <w:bCs/>
-          <w:i/>
-          <w:iCs/>
-          <w:sz w:val="22"/>
-          <w:szCs w:val="22"/>
+          <w:lang w:val="fr-MA"/>
+        </w:rPr>
+      </w:pPr>
+      <w:r>
+        <w:rPr>
+          <w:b/>
+          <w:bCs/>
+          <w:i/>
+          <w:iCs/>
+          <w:sz w:val="22"/>
+          <w:szCs w:val="22"/>
+          <w:lang w:val="fr-MA"/>
         </w:rPr>
         <w:t>2.1.3</w:t>
       </w:r>
@@ -1375,6 +1343,7 @@
           <w:iCs/>
           <w:sz w:val="22"/>
           <w:szCs w:val="22"/>
+          <w:lang w:val="fr-MA"/>
         </w:rPr>
         <w:t>)</w:t>
       </w:r>
@@ -1386,88 +1355,37 @@
           <w:iCs/>
           <w:sz w:val="22"/>
           <w:szCs w:val="22"/>
+          <w:lang w:val="fr-MA"/>
         </w:rPr>
         <w:t xml:space="preserve"> </w:t>
       </w:r>
-      <w:proofErr w:type="spellStart"/>
-      <w:r>
-        <w:rPr>
-          <w:b/>
-          <w:bCs/>
-          <w:i/>
-          <w:iCs/>
-          <w:sz w:val="22"/>
-          <w:szCs w:val="22"/>
-          <w:u w:val="single"/>
-        </w:rPr>
-        <w:t>Authentification</w:t>
-      </w:r>
-      <w:proofErr w:type="spellEnd"/>
-      <w:r>
-        <w:rPr>
-          <w:b/>
-          <w:bCs/>
-          <w:i/>
-          <w:iCs/>
-          <w:sz w:val="22"/>
-          <w:szCs w:val="22"/>
-          <w:u w:val="single"/>
-        </w:rPr>
-        <w:t xml:space="preserve"> et </w:t>
-      </w:r>
-      <w:proofErr w:type="spellStart"/>
-      <w:r>
-        <w:rPr>
-          <w:b/>
-          <w:bCs/>
-          <w:i/>
-          <w:iCs/>
-          <w:sz w:val="22"/>
-          <w:szCs w:val="22"/>
-          <w:u w:val="single"/>
-        </w:rPr>
-        <w:t>sécurité</w:t>
-      </w:r>
-      <w:proofErr w:type="spellEnd"/>
-      <w:r>
-        <w:rPr>
-          <w:b/>
-          <w:bCs/>
-          <w:i/>
-          <w:iCs/>
-          <w:sz w:val="22"/>
-          <w:szCs w:val="22"/>
-          <w:u w:val="single"/>
-        </w:rPr>
-        <w:t xml:space="preserve"> des </w:t>
-      </w:r>
-      <w:proofErr w:type="spellStart"/>
-      <w:r>
-        <w:rPr>
-          <w:b/>
-          <w:bCs/>
-          <w:i/>
-          <w:iCs/>
-          <w:sz w:val="22"/>
-          <w:szCs w:val="22"/>
-          <w:u w:val="single"/>
-        </w:rPr>
-        <w:t>utilisateurs</w:t>
-      </w:r>
-      <w:proofErr w:type="spellEnd"/>
-    </w:p>
-    <w:p>
-      <w:pPr>
-        <w:rPr>
-          <w:sz w:val="22"/>
-          <w:szCs w:val="22"/>
-          <w:lang w:val="fr-MA"/>
-        </w:rPr>
-      </w:pPr>
-      <w:r>
-        <w:rPr>
-          <w:sz w:val="22"/>
-          <w:szCs w:val="22"/>
+      <w:r>
+        <w:rPr>
+          <w:b/>
+          <w:bCs/>
+          <w:i/>
+          <w:iCs/>
+          <w:sz w:val="22"/>
+          <w:szCs w:val="22"/>
+          <w:u w:val="single"/>
+          <w:lang w:val="fr-MA"/>
+        </w:rPr>
+        <w:t>Authentification et sécurité des utilisateurs</w:t>
+      </w:r>
+    </w:p>
+    <w:p>
+      <w:pPr>
+        <w:rPr>
+          <w:sz w:val="22"/>
+          <w:szCs w:val="22"/>
+          <w:lang w:val="fr-MA"/>
+        </w:rPr>
+      </w:pPr>
+      <w:r>
+        <w:rPr>
+          <w:sz w:val="22"/>
+          <w:szCs w:val="22"/>
+          <w:lang w:val="fr-MA"/>
         </w:rPr>
         <w:t xml:space="preserve"> </w:t>
       </w:r>
@@ -2098,14 +2016,16 @@
           <w:i/>
           <w:iCs/>
           <w:u w:val="single"/>
-        </w:rPr>
-      </w:pPr>
-      <w:r>
-        <w:rPr>
-          <w:b/>
-          <w:bCs/>
-          <w:i/>
-          <w:iCs/>
+          <w:lang w:val="fr-MA"/>
+        </w:rPr>
+      </w:pPr>
+      <w:r>
+        <w:rPr>
+          <w:b/>
+          <w:bCs/>
+          <w:i/>
+          <w:iCs/>
+          <w:lang w:val="fr-MA"/>
         </w:rPr>
         <w:t>3.1</w:t>
       </w:r>
@@ -2115,6 +2035,7 @@
           <w:bCs/>
           <w:i/>
           <w:iCs/>
+          <w:lang w:val="fr-MA"/>
         </w:rPr>
         <w:t>)</w:t>
       </w:r>
@@ -2124,31 +2045,34 @@
           <w:bCs/>
           <w:i/>
           <w:iCs/>
+          <w:lang w:val="fr-MA"/>
         </w:rPr>
         <w:t xml:space="preserve"> </w:t>
       </w:r>
-      <w:proofErr w:type="spellStart"/>
-      <w:r>
-        <w:rPr>
-          <w:b/>
-          <w:bCs/>
-          <w:i/>
-          <w:iCs/>
-          <w:u w:val="single"/>
+      <w:r>
+        <w:rPr>
+          <w:b/>
+          <w:bCs/>
+          <w:i/>
+          <w:iCs/>
+          <w:u w:val="single"/>
+          <w:lang w:val="fr-MA"/>
         </w:rPr>
         <w:t>Sécurité</w:t>
       </w:r>
-      <w:proofErr w:type="spellEnd"/>
-    </w:p>
-    <w:p>
-      <w:pPr>
-        <w:rPr>
-          <w:sz w:val="22"/>
-          <w:szCs w:val="22"/>
-          <w:lang w:val="fr-MA"/>
-        </w:rPr>
-      </w:pPr>
-      <w:r>
+    </w:p>
+    <w:p>
+      <w:pPr>
+        <w:rPr>
+          <w:sz w:val="22"/>
+          <w:szCs w:val="22"/>
+          <w:lang w:val="fr-MA"/>
+        </w:rPr>
+      </w:pPr>
+      <w:r>
+        <w:rPr>
+          <w:lang w:val="fr-MA"/>
+        </w:rPr>
         <w:t xml:space="preserve"> </w:t>
       </w:r>
       <w:r>
@@ -2473,16 +2397,18 @@
           <w:sz w:val="28"/>
           <w:szCs w:val="28"/>
           <w:u w:val="single"/>
-        </w:rPr>
-      </w:pPr>
-      <w:r>
-        <w:rPr>
-          <w:b/>
-          <w:bCs/>
-          <w:i/>
-          <w:iCs/>
-          <w:sz w:val="28"/>
-          <w:szCs w:val="28"/>
+          <w:lang w:val="fr-MA"/>
+        </w:rPr>
+      </w:pPr>
+      <w:r>
+        <w:rPr>
+          <w:b/>
+          <w:bCs/>
+          <w:i/>
+          <w:iCs/>
+          <w:sz w:val="28"/>
+          <w:szCs w:val="28"/>
+          <w:lang w:val="fr-MA"/>
         </w:rPr>
         <w:t>5</w:t>
       </w:r>
@@ -2494,6 +2420,7 @@
           <w:iCs/>
           <w:sz w:val="28"/>
           <w:szCs w:val="28"/>
+          <w:lang w:val="fr-MA"/>
         </w:rPr>
         <w:t>)</w:t>
       </w:r>
@@ -2505,23 +2432,23 @@
           <w:iCs/>
           <w:sz w:val="28"/>
           <w:szCs w:val="28"/>
+          <w:lang w:val="fr-MA"/>
         </w:rPr>
         <w:t xml:space="preserve">. </w:t>
       </w:r>
-      <w:proofErr w:type="spellStart"/>
-      <w:r>
-        <w:rPr>
-          <w:b/>
-          <w:bCs/>
-          <w:i/>
-          <w:iCs/>
-          <w:sz w:val="28"/>
-          <w:szCs w:val="28"/>
-          <w:u w:val="single"/>
+      <w:r>
+        <w:rPr>
+          <w:b/>
+          <w:bCs/>
+          <w:i/>
+          <w:iCs/>
+          <w:sz w:val="28"/>
+          <w:szCs w:val="28"/>
+          <w:u w:val="single"/>
+          <w:lang w:val="fr-MA"/>
         </w:rPr>
         <w:t>Livrables</w:t>
       </w:r>
-      <w:proofErr w:type="spellEnd"/>
     </w:p>
     <w:p>
       <w:pPr>
@@ -2897,16 +2824,18 @@
           <w:sz w:val="28"/>
           <w:szCs w:val="28"/>
           <w:u w:val="single"/>
-        </w:rPr>
-      </w:pPr>
-      <w:r>
-        <w:rPr>
-          <w:b/>
-          <w:bCs/>
-          <w:i/>
-          <w:iCs/>
-          <w:sz w:val="28"/>
-          <w:szCs w:val="28"/>
+          <w:lang w:val="fr-MA"/>
+        </w:rPr>
+      </w:pPr>
+      <w:r>
+        <w:rPr>
+          <w:b/>
+          <w:bCs/>
+          <w:i/>
+          <w:iCs/>
+          <w:sz w:val="28"/>
+          <w:szCs w:val="28"/>
+          <w:lang w:val="fr-MA"/>
         </w:rPr>
         <w:t>8</w:t>
       </w:r>
@@ -2918,6 +2847,7 @@
           <w:iCs/>
           <w:sz w:val="28"/>
           <w:szCs w:val="28"/>
+          <w:lang w:val="fr-MA"/>
         </w:rPr>
         <w:t>)</w:t>
       </w:r>
@@ -2929,23 +2859,23 @@
           <w:iCs/>
           <w:sz w:val="28"/>
           <w:szCs w:val="28"/>
+          <w:lang w:val="fr-MA"/>
         </w:rPr>
         <w:t xml:space="preserve">. </w:t>
       </w:r>
-      <w:proofErr w:type="spellStart"/>
-      <w:r>
-        <w:rPr>
-          <w:b/>
-          <w:bCs/>
-          <w:i/>
-          <w:iCs/>
-          <w:sz w:val="28"/>
-          <w:szCs w:val="28"/>
-          <w:u w:val="single"/>
+      <w:r>
+        <w:rPr>
+          <w:b/>
+          <w:bCs/>
+          <w:i/>
+          <w:iCs/>
+          <w:sz w:val="28"/>
+          <w:szCs w:val="28"/>
+          <w:u w:val="single"/>
+          <w:lang w:val="fr-MA"/>
         </w:rPr>
         <w:t>Recommandations</w:t>
       </w:r>
-      <w:proofErr w:type="spellEnd"/>
     </w:p>
     <w:p>
       <w:pPr>
@@ -3045,6 +2975,7 @@
           <w:sz w:val="28"/>
           <w:szCs w:val="28"/>
           <w:u w:val="single"/>
+          <w:lang w:val="fr-MA"/>
         </w:rPr>
       </w:pPr>
       <w:r>
@@ -3067,6 +2998,7 @@
           <w:iCs/>
           <w:sz w:val="28"/>
           <w:szCs w:val="28"/>
+          <w:lang w:val="fr-MA"/>
         </w:rPr>
         <w:t>9</w:t>
       </w:r>
@@ -3078,6 +3010,7 @@
           <w:iCs/>
           <w:sz w:val="28"/>
           <w:szCs w:val="28"/>
+          <w:lang w:val="fr-MA"/>
         </w:rPr>
         <w:t>)</w:t>
       </w:r>
@@ -3089,6 +3022,7 @@
           <w:iCs/>
           <w:sz w:val="28"/>
           <w:szCs w:val="28"/>
+          <w:lang w:val="fr-MA"/>
         </w:rPr>
         <w:t>.</w:t>
       </w:r>
@@ -3100,49 +3034,23 @@
           <w:iCs/>
           <w:sz w:val="28"/>
           <w:szCs w:val="28"/>
+          <w:lang w:val="fr-MA"/>
         </w:rPr>
         <w:t xml:space="preserve"> </w:t>
       </w:r>
-      <w:proofErr w:type="spellStart"/>
-      <w:r>
-        <w:rPr>
-          <w:b/>
-          <w:bCs/>
-          <w:i/>
-          <w:iCs/>
-          <w:sz w:val="28"/>
-          <w:szCs w:val="28"/>
-          <w:u w:val="single"/>
-        </w:rPr>
-        <w:t>Considérations</w:t>
-      </w:r>
-      <w:proofErr w:type="spellEnd"/>
-      <w:r>
-        <w:rPr>
-          <w:b/>
-          <w:bCs/>
-          <w:i/>
-          <w:iCs/>
-          <w:sz w:val="28"/>
-          <w:szCs w:val="28"/>
-          <w:u w:val="single"/>
-        </w:rPr>
-        <w:t xml:space="preserve"> </w:t>
-      </w:r>
-      <w:proofErr w:type="spellStart"/>
-      <w:r>
-        <w:rPr>
-          <w:b/>
-          <w:bCs/>
-          <w:i/>
-          <w:iCs/>
-          <w:sz w:val="28"/>
-          <w:szCs w:val="28"/>
-          <w:u w:val="single"/>
-        </w:rPr>
-        <w:t>supplémentaires</w:t>
-      </w:r>
-      <w:proofErr w:type="spellEnd"/>
+      <w:r>
+        <w:rPr>
+          <w:b/>
+          <w:bCs/>
+          <w:i/>
+          <w:iCs/>
+          <w:sz w:val="28"/>
+          <w:szCs w:val="28"/>
+          <w:u w:val="single"/>
+          <w:lang w:val="fr-MA"/>
+        </w:rPr>
+        <w:t>Considérations supplémentaires</w:t>
+      </w:r>
     </w:p>
     <w:p>
       <w:pPr>

</xml_diff>